<commit_message>
Sequence diagram update v2
Approve seq. diagram added
Scenarios updated
Use cases updated
</commit_message>
<xml_diff>
--- a/Berkay Yılmaz/Scenarios Berkay.docx
+++ b/Berkay Yılmaz/Scenarios Berkay.docx
@@ -220,15 +220,7 @@
                 <w:sz w:val="18"/>
                 <w:szCs w:val="18"/>
               </w:rPr>
-              <w:t>Ali</w:t>
-            </w:r>
-            <w:r>
-              <w:rPr>
-                <w:rFonts w:ascii="Calibri" w:hAnsi="Calibri" w:cs="Calibri"/>
-                <w:sz w:val="18"/>
-                <w:szCs w:val="18"/>
-              </w:rPr>
-              <w:t xml:space="preserve"> as User</w:t>
+              <w:t>Ali as User</w:t>
             </w:r>
           </w:p>
         </w:tc>
@@ -380,15 +372,7 @@
                 <w:sz w:val="18"/>
                 <w:szCs w:val="18"/>
               </w:rPr>
-              <w:t xml:space="preserve"> his mobile</w:t>
-            </w:r>
-            <w:r>
-              <w:rPr>
-                <w:rFonts w:ascii="Calibri" w:hAnsi="Calibri" w:cs="Calibri"/>
-                <w:sz w:val="18"/>
-                <w:szCs w:val="18"/>
-              </w:rPr>
-              <w:t xml:space="preserve"> </w:t>
+              <w:t xml:space="preserve"> his mobile </w:t>
             </w:r>
             <w:proofErr w:type="spellStart"/>
             <w:r>
@@ -2658,15 +2642,7 @@
                 <w:sz w:val="18"/>
                 <w:szCs w:val="18"/>
               </w:rPr>
-              <w:t>Tolga</w:t>
-            </w:r>
-            <w:r>
-              <w:rPr>
-                <w:rFonts w:ascii="Calibri" w:hAnsi="Calibri" w:cs="Calibri"/>
-                <w:sz w:val="18"/>
-                <w:szCs w:val="18"/>
-              </w:rPr>
-              <w:t>’s</w:t>
+              <w:t>Tolga’s</w:t>
             </w:r>
             <w:proofErr w:type="spellEnd"/>
             <w:r>
@@ -4657,7 +4633,7 @@
                 <w:sz w:val="18"/>
                 <w:szCs w:val="18"/>
               </w:rPr>
-              <w:t>Checking</w:t>
+              <w:t>Viewing</w:t>
             </w:r>
             <w:proofErr w:type="spellEnd"/>
             <w:r>
@@ -4678,6 +4654,46 @@
                 <w:szCs w:val="18"/>
               </w:rPr>
               <w:t>Messages</w:t>
+            </w:r>
+            <w:proofErr w:type="spellEnd"/>
+            <w:r>
+              <w:rPr>
+                <w:rFonts w:ascii="Calibri" w:hAnsi="Calibri" w:cs="Calibri"/>
+                <w:b/>
+                <w:sz w:val="18"/>
+                <w:szCs w:val="18"/>
+              </w:rPr>
+              <w:t xml:space="preserve"> </w:t>
+            </w:r>
+            <w:proofErr w:type="spellStart"/>
+            <w:r>
+              <w:rPr>
+                <w:rFonts w:ascii="Calibri" w:hAnsi="Calibri" w:cs="Calibri"/>
+                <w:b/>
+                <w:sz w:val="18"/>
+                <w:szCs w:val="18"/>
+              </w:rPr>
+              <w:t>and</w:t>
+            </w:r>
+            <w:proofErr w:type="spellEnd"/>
+            <w:r>
+              <w:rPr>
+                <w:rFonts w:ascii="Calibri" w:hAnsi="Calibri" w:cs="Calibri"/>
+                <w:b/>
+                <w:sz w:val="18"/>
+                <w:szCs w:val="18"/>
+              </w:rPr>
+              <w:t xml:space="preserve"> </w:t>
+            </w:r>
+            <w:proofErr w:type="spellStart"/>
+            <w:r>
+              <w:rPr>
+                <w:rFonts w:ascii="Calibri" w:hAnsi="Calibri" w:cs="Calibri"/>
+                <w:b/>
+                <w:sz w:val="18"/>
+                <w:szCs w:val="18"/>
+              </w:rPr>
+              <w:t>reply</w:t>
             </w:r>
             <w:proofErr w:type="spellEnd"/>
           </w:p>
@@ -5850,6 +5866,7 @@
               <w:t xml:space="preserve"> </w:t>
             </w:r>
             <w:proofErr w:type="spellStart"/>
+            <w:proofErr w:type="gramStart"/>
             <w:r>
               <w:rPr>
                 <w:rFonts w:ascii="Calibri" w:hAnsi="Calibri" w:cs="Calibri"/>
@@ -5865,43 +5882,150 @@
                 <w:sz w:val="18"/>
                 <w:szCs w:val="18"/>
               </w:rPr>
-              <w:t xml:space="preserve"> Berkay </w:t>
-            </w:r>
-            <w:proofErr w:type="spellStart"/>
-            <w:r>
-              <w:rPr>
-                <w:rFonts w:ascii="Calibri" w:hAnsi="Calibri" w:cs="Calibri"/>
-                <w:sz w:val="18"/>
-                <w:szCs w:val="18"/>
-              </w:rPr>
-              <w:t>looks</w:t>
-            </w:r>
-            <w:proofErr w:type="spellEnd"/>
-            <w:r>
-              <w:rPr>
-                <w:rFonts w:ascii="Calibri" w:hAnsi="Calibri" w:cs="Calibri"/>
-                <w:sz w:val="18"/>
-                <w:szCs w:val="18"/>
-              </w:rPr>
-              <w:t xml:space="preserve"> fort he </w:t>
-            </w:r>
-            <w:proofErr w:type="spellStart"/>
-            <w:r>
-              <w:rPr>
-                <w:rFonts w:ascii="Calibri" w:hAnsi="Calibri" w:cs="Calibri"/>
-                <w:sz w:val="18"/>
-                <w:szCs w:val="18"/>
-              </w:rPr>
-              <w:t>auction</w:t>
-            </w:r>
-            <w:proofErr w:type="spellEnd"/>
-            <w:r>
-              <w:rPr>
-                <w:rFonts w:ascii="Calibri" w:hAnsi="Calibri" w:cs="Calibri"/>
-                <w:sz w:val="18"/>
-                <w:szCs w:val="18"/>
-              </w:rPr>
-              <w:t xml:space="preserve"> Gözde is t</w:t>
+              <w:t xml:space="preserve"> </w:t>
+            </w:r>
+            <w:r>
+              <w:rPr>
+                <w:rFonts w:ascii="Calibri" w:hAnsi="Calibri" w:cs="Calibri"/>
+                <w:sz w:val="18"/>
+                <w:szCs w:val="18"/>
+              </w:rPr>
+              <w:t>,</w:t>
+            </w:r>
+            <w:proofErr w:type="gramEnd"/>
+            <w:r>
+              <w:rPr>
+                <w:rFonts w:ascii="Calibri" w:hAnsi="Calibri" w:cs="Calibri"/>
+                <w:sz w:val="18"/>
+                <w:szCs w:val="18"/>
+              </w:rPr>
+              <w:t xml:space="preserve"> an </w:t>
+            </w:r>
+            <w:proofErr w:type="spellStart"/>
+            <w:r>
+              <w:rPr>
+                <w:rFonts w:ascii="Calibri" w:hAnsi="Calibri" w:cs="Calibri"/>
+                <w:sz w:val="18"/>
+                <w:szCs w:val="18"/>
+              </w:rPr>
+              <w:t>information</w:t>
+            </w:r>
+            <w:proofErr w:type="spellEnd"/>
+            <w:r>
+              <w:rPr>
+                <w:rFonts w:ascii="Calibri" w:hAnsi="Calibri" w:cs="Calibri"/>
+                <w:sz w:val="18"/>
+                <w:szCs w:val="18"/>
+              </w:rPr>
+              <w:t xml:space="preserve"> mail </w:t>
+            </w:r>
+            <w:proofErr w:type="spellStart"/>
+            <w:r>
+              <w:rPr>
+                <w:rFonts w:ascii="Calibri" w:hAnsi="Calibri" w:cs="Calibri"/>
+                <w:sz w:val="18"/>
+                <w:szCs w:val="18"/>
+              </w:rPr>
+              <w:t>send</w:t>
+            </w:r>
+            <w:proofErr w:type="spellEnd"/>
+            <w:r>
+              <w:rPr>
+                <w:rFonts w:ascii="Calibri" w:hAnsi="Calibri" w:cs="Calibri"/>
+                <w:sz w:val="18"/>
+                <w:szCs w:val="18"/>
+              </w:rPr>
+              <w:t xml:space="preserve"> </w:t>
+            </w:r>
+            <w:proofErr w:type="spellStart"/>
+            <w:r>
+              <w:rPr>
+                <w:rFonts w:ascii="Calibri" w:hAnsi="Calibri" w:cs="Calibri"/>
+                <w:sz w:val="18"/>
+                <w:szCs w:val="18"/>
+              </w:rPr>
+              <w:t>to</w:t>
+            </w:r>
+            <w:proofErr w:type="spellEnd"/>
+            <w:r>
+              <w:rPr>
+                <w:rFonts w:ascii="Calibri" w:hAnsi="Calibri" w:cs="Calibri"/>
+                <w:sz w:val="18"/>
+                <w:szCs w:val="18"/>
+              </w:rPr>
+              <w:t xml:space="preserve"> gözde tol et her </w:t>
+            </w:r>
+            <w:proofErr w:type="spellStart"/>
+            <w:r>
+              <w:rPr>
+                <w:rFonts w:ascii="Calibri" w:hAnsi="Calibri" w:cs="Calibri"/>
+                <w:sz w:val="18"/>
+                <w:szCs w:val="18"/>
+              </w:rPr>
+              <w:t>know</w:t>
+            </w:r>
+            <w:proofErr w:type="spellEnd"/>
+            <w:r>
+              <w:rPr>
+                <w:rFonts w:ascii="Calibri" w:hAnsi="Calibri" w:cs="Calibri"/>
+                <w:sz w:val="18"/>
+                <w:szCs w:val="18"/>
+              </w:rPr>
+              <w:t xml:space="preserve"> her </w:t>
+            </w:r>
+            <w:proofErr w:type="spellStart"/>
+            <w:r>
+              <w:rPr>
+                <w:rFonts w:ascii="Calibri" w:hAnsi="Calibri" w:cs="Calibri"/>
+                <w:sz w:val="18"/>
+                <w:szCs w:val="18"/>
+              </w:rPr>
+              <w:t>issue</w:t>
+            </w:r>
+            <w:proofErr w:type="spellEnd"/>
+            <w:r>
+              <w:rPr>
+                <w:rFonts w:ascii="Calibri" w:hAnsi="Calibri" w:cs="Calibri"/>
+                <w:sz w:val="18"/>
+                <w:szCs w:val="18"/>
+              </w:rPr>
+              <w:t xml:space="preserve"> is </w:t>
+            </w:r>
+            <w:proofErr w:type="spellStart"/>
+            <w:r>
+              <w:rPr>
+                <w:rFonts w:ascii="Calibri" w:hAnsi="Calibri" w:cs="Calibri"/>
+                <w:sz w:val="18"/>
+                <w:szCs w:val="18"/>
+              </w:rPr>
+              <w:t>being</w:t>
+            </w:r>
+            <w:proofErr w:type="spellEnd"/>
+            <w:r>
+              <w:rPr>
+                <w:rFonts w:ascii="Calibri" w:hAnsi="Calibri" w:cs="Calibri"/>
+                <w:sz w:val="18"/>
+                <w:szCs w:val="18"/>
+              </w:rPr>
+              <w:t xml:space="preserve"> </w:t>
+            </w:r>
+            <w:proofErr w:type="spellStart"/>
+            <w:r>
+              <w:rPr>
+                <w:rFonts w:ascii="Calibri" w:hAnsi="Calibri" w:cs="Calibri"/>
+                <w:sz w:val="18"/>
+                <w:szCs w:val="18"/>
+              </w:rPr>
+              <w:t>issued</w:t>
+            </w:r>
+            <w:proofErr w:type="spellEnd"/>
+            <w:r>
+              <w:rPr>
+                <w:rFonts w:ascii="Calibri" w:hAnsi="Calibri" w:cs="Calibri"/>
+                <w:sz w:val="18"/>
+                <w:szCs w:val="18"/>
+              </w:rPr>
+              <w:t>.</w:t>
             </w:r>
           </w:p>
         </w:tc>
@@ -6607,18 +6731,10 @@
                 <w:sz w:val="18"/>
                 <w:szCs w:val="18"/>
               </w:rPr>
-              <w:t xml:space="preserve"> </w:t>
-            </w:r>
-            <w:proofErr w:type="spellStart"/>
-            <w:r>
-              <w:rPr>
-                <w:rFonts w:ascii="Calibri" w:hAnsi="Calibri" w:cs="Calibri"/>
-                <w:sz w:val="18"/>
-                <w:szCs w:val="18"/>
-              </w:rPr>
-              <w:t>system</w:t>
-            </w:r>
-            <w:proofErr w:type="spellEnd"/>
+              <w:t xml:space="preserve"> app.</w:t>
+            </w:r>
+            <w:bookmarkStart w:id="0" w:name="_GoBack"/>
+            <w:bookmarkEnd w:id="0"/>
             <w:r>
               <w:rPr>
                 <w:rFonts w:ascii="Calibri" w:hAnsi="Calibri" w:cs="Calibri"/>
@@ -8410,10 +8526,7 @@
       </w:tr>
     </w:tbl>
     <w:p/>
-    <w:p>
-      <w:bookmarkStart w:id="0" w:name="_GoBack"/>
-      <w:bookmarkEnd w:id="0"/>
-    </w:p>
+    <w:p/>
     <w:sectPr>
       <w:pgSz w:w="11906" w:h="16838"/>
       <w:pgMar w:top="1440" w:right="1440" w:bottom="1440" w:left="1440" w:header="708" w:footer="708" w:gutter="0"/>

</xml_diff>